<commit_message>
Añadido comprovacion de tipos (falta acceso a struct)
</commit_message>
<xml_diff>
--- a/Proyecto_DLP_2/Especificaciones/Attribute Grammar.docx
+++ b/Proyecto_DLP_2/Especificaciones/Attribute Grammar.docx
@@ -1142,16 +1142,7 @@
                 <w:sz w:val="22"/>
                 <w:szCs w:val="22"/>
               </w:rPr>
-              <w:t>c</w:t>
-            </w:r>
-            <w:r>
-              <w:rPr>
-                <w:rFonts w:asciiTheme="minorHAnsi" w:eastAsia="Times New Roman" w:hAnsiTheme="minorHAnsi" w:cstheme="minorHAnsi"/>
-                <w:color w:val="0070C0"/>
-                <w:sz w:val="22"/>
-                <w:szCs w:val="22"/>
-              </w:rPr>
-              <w:t>ondicion.tipo==tipoInt</w:t>
+              <w:t>condicion.tipo==tipoInt</w:t>
             </w:r>
           </w:p>
         </w:tc>
@@ -3532,7 +3523,16 @@
                 <w:sz w:val="22"/>
                 <w:szCs w:val="22"/>
               </w:rPr>
-              <w:t xml:space="preserve">derecha </w:t>
+              <w:t>campo</w:t>
+            </w:r>
+            <w:r>
+              <w:rPr>
+                <w:rFonts w:asciiTheme="minorHAnsi" w:hAnsiTheme="minorHAnsi" w:cstheme="minorHAnsi"/>
+                <w:color w:val="FF0000"/>
+                <w:sz w:val="22"/>
+                <w:szCs w:val="22"/>
+              </w:rPr>
+              <w:t xml:space="preserve"> </w:t>
             </w:r>
             <w:r>
               <w:rPr>
@@ -3552,6 +3552,8 @@
               </w:rPr>
               <w:t xml:space="preserve"> </w:t>
             </w:r>
+            <w:bookmarkStart w:id="0" w:name="_GoBack"/>
+            <w:bookmarkEnd w:id="0"/>
             <w:r>
               <w:rPr>
                 <w:rFonts w:asciiTheme="minorHAnsi" w:hAnsiTheme="minorHAnsi" w:cstheme="minorHAnsi"/>
@@ -3599,7 +3601,15 @@
                 <w:color w:val="0070C0"/>
                 <w:lang w:val="es-ES"/>
               </w:rPr>
-              <w:t>expr_acceso_struct.tipo = derecha.tipo</w:t>
+              <w:t xml:space="preserve">expr_acceso_struct.tipo = </w:t>
+            </w:r>
+            <w:r>
+              <w:rPr>
+                <w:rFonts w:asciiTheme="minorHAnsi" w:hAnsiTheme="minorHAnsi" w:cstheme="minorHAnsi"/>
+                <w:color w:val="0070C0"/>
+                <w:lang w:val="es-ES"/>
+              </w:rPr>
+              <w:t>tipoStruct</w:t>
             </w:r>
           </w:p>
           <w:p>
@@ -3751,17 +3761,7 @@
                 <w:sz w:val="22"/>
                 <w:szCs w:val="22"/>
               </w:rPr>
-              <w:t>|expr_llamada_funcion.par</w:t>
-            </w:r>
-            <w:bookmarkStart w:id="0" w:name="_GoBack"/>
-            <w:bookmarkEnd w:id="0"/>
-            <w:r>
-              <w:rPr>
-                <w:rFonts w:asciiTheme="minorHAnsi" w:hAnsiTheme="minorHAnsi" w:cstheme="minorHAnsi"/>
-                <w:sz w:val="22"/>
-                <w:szCs w:val="22"/>
-              </w:rPr>
-              <w:t xml:space="preserve">ametrosi| == |expr_llamada_funcion.definicion.parametrosi| </w:t>
+              <w:t xml:space="preserve">|expr_llamada_funcion.parametrosi| == |expr_llamada_funcion.definicion.parametrosi| </w:t>
             </w:r>
           </w:p>
           <w:p>
@@ -4729,16 +4729,7 @@
                 <w:sz w:val="20"/>
                 <w:szCs w:val="20"/>
               </w:rPr>
-              <w:t>D</w:t>
-            </w:r>
-            <w:r>
-              <w:rPr>
-                <w:rFonts w:asciiTheme="minorHAnsi" w:eastAsia="Times New Roman" w:hAnsiTheme="minorHAnsi" w:cstheme="minorHAnsi"/>
-                <w:color w:val="BF8F00" w:themeColor="accent4" w:themeShade="BF"/>
-                <w:sz w:val="20"/>
-                <w:szCs w:val="20"/>
-              </w:rPr>
-              <w:t>efinicion_funcion</w:t>
+              <w:t>Definicion_funcion</w:t>
             </w:r>
           </w:p>
         </w:tc>

</xml_diff>

<commit_message>
Terminado tipos, falla matrices
</commit_message>
<xml_diff>
--- a/Proyecto_DLP_2/Especificaciones/Attribute Grammar.docx
+++ b/Proyecto_DLP_2/Especificaciones/Attribute Grammar.docx
@@ -1787,7 +1787,6 @@
                 <w:sz w:val="22"/>
                 <w:szCs w:val="22"/>
               </w:rPr>
-              <w:lastRenderedPageBreak/>
               <w:t>expr_int</w:t>
             </w:r>
             <w:r>
@@ -3484,34 +3483,6 @@
               <w:pStyle w:val="Default"/>
               <w:rPr>
                 <w:rFonts w:asciiTheme="minorHAnsi" w:hAnsiTheme="minorHAnsi" w:cstheme="minorHAnsi"/>
-                <w:color w:val="0070C0"/>
-                <w:sz w:val="22"/>
-                <w:szCs w:val="22"/>
-              </w:rPr>
-            </w:pPr>
-            <w:r>
-              <w:rPr>
-                <w:rFonts w:asciiTheme="minorHAnsi" w:hAnsiTheme="minorHAnsi" w:cstheme="minorHAnsi"/>
-                <w:color w:val="0070C0"/>
-                <w:sz w:val="22"/>
-                <w:szCs w:val="22"/>
-              </w:rPr>
-              <w:t>struct</w:t>
-            </w:r>
-            <w:r>
-              <w:rPr>
-                <w:rFonts w:asciiTheme="minorHAnsi" w:hAnsiTheme="minorHAnsi" w:cstheme="minorHAnsi"/>
-                <w:color w:val="0070C0"/>
-                <w:sz w:val="22"/>
-                <w:szCs w:val="22"/>
-              </w:rPr>
-              <w:t xml:space="preserve">.tipo == tipoStruct </w:t>
-            </w:r>
-          </w:p>
-          <w:p>
-            <w:pPr>
-              <w:rPr>
-                <w:rFonts w:asciiTheme="minorHAnsi" w:eastAsia="Times New Roman" w:hAnsiTheme="minorHAnsi" w:cstheme="minorHAnsi"/>
                 <w:sz w:val="22"/>
                 <w:szCs w:val="22"/>
               </w:rPr>
@@ -3523,7 +3494,7 @@
                 <w:sz w:val="22"/>
                 <w:szCs w:val="22"/>
               </w:rPr>
-              <w:t>campo</w:t>
+              <w:t>s</w:t>
             </w:r>
             <w:r>
               <w:rPr>
@@ -3532,45 +3503,25 @@
                 <w:sz w:val="22"/>
                 <w:szCs w:val="22"/>
               </w:rPr>
+              <w:t>truct</w:t>
+            </w:r>
+            <w:r>
+              <w:rPr>
+                <w:rFonts w:asciiTheme="minorHAnsi" w:hAnsiTheme="minorHAnsi" w:cstheme="minorHAnsi"/>
+                <w:color w:val="FF0000"/>
+                <w:sz w:val="22"/>
+                <w:szCs w:val="22"/>
+              </w:rPr>
+              <w:t>.tipo.def.campos[nombre == campo]</w:t>
+            </w:r>
+            <w:r>
+              <w:rPr>
+                <w:rFonts w:asciiTheme="minorHAnsi" w:hAnsiTheme="minorHAnsi" w:cstheme="minorHAnsi"/>
+                <w:color w:val="FF0000"/>
+                <w:sz w:val="22"/>
+                <w:szCs w:val="22"/>
+              </w:rPr>
               <w:t xml:space="preserve"> </w:t>
-            </w:r>
-            <w:r>
-              <w:rPr>
-                <w:rFonts w:ascii="Cambria Math" w:hAnsi="Cambria Math" w:cs="Cambria Math"/>
-                <w:color w:val="FF0000"/>
-                <w:sz w:val="22"/>
-                <w:szCs w:val="22"/>
-              </w:rPr>
-              <w:t>∈</w:t>
-            </w:r>
-            <w:r>
-              <w:rPr>
-                <w:rFonts w:asciiTheme="minorHAnsi" w:hAnsiTheme="minorHAnsi" w:cstheme="minorHAnsi"/>
-                <w:color w:val="FF0000"/>
-                <w:sz w:val="22"/>
-                <w:szCs w:val="22"/>
-              </w:rPr>
-              <w:t xml:space="preserve"> </w:t>
-            </w:r>
-            <w:bookmarkStart w:id="0" w:name="_GoBack"/>
-            <w:bookmarkEnd w:id="0"/>
-            <w:r>
-              <w:rPr>
-                <w:rFonts w:asciiTheme="minorHAnsi" w:hAnsiTheme="minorHAnsi" w:cstheme="minorHAnsi"/>
-                <w:color w:val="FF0000"/>
-                <w:sz w:val="22"/>
-                <w:szCs w:val="22"/>
-              </w:rPr>
-              <w:t>expr_acceso_struct</w:t>
-            </w:r>
-            <w:r>
-              <w:rPr>
-                <w:rFonts w:asciiTheme="minorHAnsi" w:hAnsiTheme="minorHAnsi" w:cstheme="minorHAnsi"/>
-                <w:color w:val="FF0000"/>
-                <w:sz w:val="22"/>
-                <w:szCs w:val="22"/>
-              </w:rPr>
-              <w:t xml:space="preserve">.definicion.Definicion_campo_struct </w:t>
             </w:r>
           </w:p>
         </w:tc>

</xml_diff>

<commit_message>
Solucionado error de prioridades en operaciones
</commit_message>
<xml_diff>
--- a/Proyecto_DLP_2/Especificaciones/Attribute Grammar.docx
+++ b/Proyecto_DLP_2/Especificaciones/Attribute Grammar.docx
@@ -3341,7 +3341,14 @@
                 <w:color w:val="0070C0"/>
                 <w:lang w:val="es-ES"/>
               </w:rPr>
-              <w:t>expr_acceso_vector.tipo = tipoArray</w:t>
+              <w:t xml:space="preserve">expr_acceso_vector.tipo = </w:t>
+            </w:r>
+            <w:r>
+              <w:rPr>
+                <w:rFonts w:asciiTheme="minorHAnsi" w:eastAsia="Times New Roman" w:hAnsiTheme="minorHAnsi" w:cstheme="minorHAnsi"/>
+                <w:color w:val="0070C0"/>
+              </w:rPr>
+              <w:t>dentro.tipo</w:t>
             </w:r>
           </w:p>
           <w:p>
@@ -3483,41 +3490,44 @@
               <w:pStyle w:val="Default"/>
               <w:rPr>
                 <w:rFonts w:asciiTheme="minorHAnsi" w:hAnsiTheme="minorHAnsi" w:cstheme="minorHAnsi"/>
-                <w:sz w:val="22"/>
-                <w:szCs w:val="22"/>
-              </w:rPr>
-            </w:pPr>
-            <w:r>
-              <w:rPr>
-                <w:rFonts w:asciiTheme="minorHAnsi" w:hAnsiTheme="minorHAnsi" w:cstheme="minorHAnsi"/>
-                <w:color w:val="FF0000"/>
-                <w:sz w:val="22"/>
-                <w:szCs w:val="22"/>
-              </w:rPr>
-              <w:t>s</w:t>
-            </w:r>
-            <w:r>
-              <w:rPr>
-                <w:rFonts w:asciiTheme="minorHAnsi" w:hAnsiTheme="minorHAnsi" w:cstheme="minorHAnsi"/>
-                <w:color w:val="FF0000"/>
-                <w:sz w:val="22"/>
-                <w:szCs w:val="22"/>
-              </w:rPr>
-              <w:t>truct</w:t>
-            </w:r>
-            <w:r>
-              <w:rPr>
-                <w:rFonts w:asciiTheme="minorHAnsi" w:hAnsiTheme="minorHAnsi" w:cstheme="minorHAnsi"/>
-                <w:color w:val="FF0000"/>
-                <w:sz w:val="22"/>
-                <w:szCs w:val="22"/>
-              </w:rPr>
-              <w:t>.tipo.def.campos[nombre == campo]</w:t>
-            </w:r>
-            <w:r>
-              <w:rPr>
-                <w:rFonts w:asciiTheme="minorHAnsi" w:hAnsiTheme="minorHAnsi" w:cstheme="minorHAnsi"/>
-                <w:color w:val="FF0000"/>
+                <w:color w:val="0070C0"/>
+                <w:sz w:val="22"/>
+                <w:szCs w:val="22"/>
+              </w:rPr>
+            </w:pPr>
+            <w:r>
+              <w:rPr>
+                <w:rFonts w:asciiTheme="minorHAnsi" w:hAnsiTheme="minorHAnsi" w:cstheme="minorHAnsi"/>
+                <w:color w:val="0070C0"/>
+                <w:sz w:val="22"/>
+                <w:szCs w:val="22"/>
+              </w:rPr>
+              <w:t>struct.tipo == tipoStruct</w:t>
+            </w:r>
+          </w:p>
+          <w:p>
+            <w:pPr>
+              <w:pStyle w:val="Default"/>
+              <w:rPr>
+                <w:rFonts w:asciiTheme="minorHAnsi" w:hAnsiTheme="minorHAnsi" w:cstheme="minorHAnsi"/>
+                <w:color w:val="0070C0"/>
+                <w:sz w:val="22"/>
+                <w:szCs w:val="22"/>
+              </w:rPr>
+            </w:pPr>
+            <w:r>
+              <w:rPr>
+                <w:rFonts w:asciiTheme="minorHAnsi" w:hAnsiTheme="minorHAnsi" w:cstheme="minorHAnsi"/>
+                <w:color w:val="0070C0"/>
+                <w:sz w:val="22"/>
+                <w:szCs w:val="22"/>
+              </w:rPr>
+              <w:t>struct.tipo.def.campos[nombre == campo]</w:t>
+            </w:r>
+            <w:r>
+              <w:rPr>
+                <w:rFonts w:asciiTheme="minorHAnsi" w:hAnsiTheme="minorHAnsi" w:cstheme="minorHAnsi"/>
+                <w:color w:val="0070C0"/>
                 <w:sz w:val="22"/>
                 <w:szCs w:val="22"/>
               </w:rPr>
@@ -3558,9 +3568,15 @@
               <w:rPr>
                 <w:rFonts w:asciiTheme="minorHAnsi" w:hAnsiTheme="minorHAnsi" w:cstheme="minorHAnsi"/>
                 <w:color w:val="0070C0"/>
-                <w:lang w:val="es-ES"/>
-              </w:rPr>
-              <w:t>tipoStruct</w:t>
+              </w:rPr>
+              <w:t>struct.tipo.def.campos[nombre == campo]</w:t>
+            </w:r>
+            <w:r>
+              <w:rPr>
+                <w:rFonts w:asciiTheme="minorHAnsi" w:hAnsiTheme="minorHAnsi" w:cstheme="minorHAnsi"/>
+                <w:color w:val="0070C0"/>
+              </w:rPr>
+              <w:t>.tipo</w:t>
             </w:r>
           </w:p>
           <w:p>

</xml_diff>